<commit_message>
Front End + Back End, Changes in Use Case
</commit_message>
<xml_diff>
--- a/docs/SRS-Equipo 10.docx
+++ b/docs/SRS-Equipo 10.docx
@@ -414,12 +414,14 @@
                 <w:sz w:val="22"/>
               </w:rPr>
             </w:pPr>
+            <w:proofErr w:type="spellStart"/>
             <w:r>
               <w:t>Professor</w:t>
             </w:r>
             <w:r>
               <w:t>s</w:t>
             </w:r>
+            <w:proofErr w:type="spellEnd"/>
             <w:r>
               <w:t>:</w:t>
             </w:r>
@@ -480,8 +482,13 @@
               <w:pStyle w:val="ByLine"/>
               <w:spacing w:before="120" w:after="0"/>
             </w:pPr>
-            <w:r>
-              <w:t>Course:</w:t>
+            <w:proofErr w:type="spellStart"/>
+            <w:r>
+              <w:t>Course</w:t>
+            </w:r>
+            <w:proofErr w:type="spellEnd"/>
+            <w:r>
+              <w:t>:</w:t>
             </w:r>
           </w:p>
         </w:tc>
@@ -611,13 +618,22 @@
                 <w:szCs w:val="22"/>
               </w:rPr>
             </w:pPr>
+            <w:proofErr w:type="spellStart"/>
             <w:r>
               <w:rPr>
                 <w:sz w:val="22"/>
                 <w:szCs w:val="22"/>
               </w:rPr>
               <w:lastRenderedPageBreak/>
-              <w:t xml:space="preserve">September </w:t>
+              <w:t>September</w:t>
+            </w:r>
+            <w:proofErr w:type="spellEnd"/>
+            <w:r>
+              <w:rPr>
+                <w:sz w:val="22"/>
+                <w:szCs w:val="22"/>
+              </w:rPr>
+              <w:t xml:space="preserve"> </w:t>
             </w:r>
             <w:r>
               <w:rPr>
@@ -681,6 +697,7 @@
       <w:bookmarkEnd w:id="2"/>
       <w:bookmarkEnd w:id="3"/>
       <w:bookmarkEnd w:id="4"/>
+      <w:proofErr w:type="spellStart"/>
       <w:r>
         <w:rPr>
           <w:rFonts w:ascii="Arial" w:hAnsi="Arial"/>
@@ -695,6 +712,7 @@
       <w:bookmarkEnd w:id="8"/>
       <w:bookmarkEnd w:id="9"/>
       <w:bookmarkEnd w:id="10"/>
+      <w:proofErr w:type="spellEnd"/>
       <w:r>
         <w:rPr>
           <w:rFonts w:ascii="Arial" w:hAnsi="Arial"/>
@@ -2472,6 +2490,7 @@
         </w:rPr>
       </w:pPr>
       <w:bookmarkStart w:id="11" w:name="_Toc177914844"/>
+      <w:proofErr w:type="spellStart"/>
       <w:r>
         <w:rPr>
           <w:rFonts w:ascii="Arial" w:hAnsi="Arial"/>
@@ -2481,6 +2500,7 @@
         <w:t>Revisions</w:t>
       </w:r>
       <w:bookmarkEnd w:id="11"/>
+      <w:proofErr w:type="spellEnd"/>
     </w:p>
     <w:tbl>
       <w:tblPr>
@@ -2899,6 +2919,88 @@
           </w:p>
         </w:tc>
       </w:tr>
+      <w:tr>
+        <w:trPr>
+          <w:trHeight w:val="300"/>
+        </w:trPr>
+        <w:tc>
+          <w:tcPr>
+            <w:tcW w:w="1170" w:type="dxa"/>
+          </w:tcPr>
+          <w:p>
+            <w:pPr>
+              <w:pStyle w:val="Table-Text"/>
+              <w:rPr>
+                <w:lang w:val="en-US"/>
+              </w:rPr>
+            </w:pPr>
+            <w:r>
+              <w:rPr>
+                <w:lang w:val="en-US"/>
+              </w:rPr>
+              <w:t>SRS 1.2</w:t>
+            </w:r>
+          </w:p>
+        </w:tc>
+        <w:tc>
+          <w:tcPr>
+            <w:tcW w:w="1949" w:type="dxa"/>
+          </w:tcPr>
+          <w:p>
+            <w:pPr>
+              <w:pStyle w:val="Table-Text"/>
+              <w:rPr>
+                <w:lang w:val="en-US"/>
+              </w:rPr>
+            </w:pPr>
+            <w:r>
+              <w:rPr>
+                <w:lang w:val="en-US"/>
+              </w:rPr>
+              <w:t>Group 10</w:t>
+            </w:r>
+          </w:p>
+        </w:tc>
+        <w:tc>
+          <w:tcPr>
+            <w:tcW w:w="4252" w:type="dxa"/>
+          </w:tcPr>
+          <w:p>
+            <w:pPr>
+              <w:pStyle w:val="Table-Text"/>
+              <w:rPr>
+                <w:lang w:val="en-US"/>
+              </w:rPr>
+            </w:pPr>
+            <w:r>
+              <w:rPr>
+                <w:lang w:val="en-US"/>
+              </w:rPr>
+              <w:t>Update USE Case</w:t>
+            </w:r>
+          </w:p>
+        </w:tc>
+        <w:tc>
+          <w:tcPr>
+            <w:tcW w:w="1985" w:type="dxa"/>
+          </w:tcPr>
+          <w:p>
+            <w:pPr>
+              <w:pStyle w:val="Table-Text"/>
+              <w:jc w:val="center"/>
+              <w:rPr>
+                <w:lang w:val="en-US"/>
+              </w:rPr>
+            </w:pPr>
+            <w:r>
+              <w:rPr>
+                <w:lang w:val="en-US"/>
+              </w:rPr>
+              <w:t>11/10/2024</w:t>
+            </w:r>
+          </w:p>
+        </w:tc>
+      </w:tr>
     </w:tbl>
     <w:p>
       <w:pPr>
@@ -3495,7 +3597,23 @@
           <w:i w:val="0"/>
           <w:lang w:val="en-US"/>
         </w:rPr>
-        <w:t>, reduce overstocking</w:t>
+        <w:t xml:space="preserve">, </w:t>
+      </w:r>
+      <w:proofErr w:type="gramStart"/>
+      <w:r>
+        <w:rPr>
+          <w:i w:val="0"/>
+          <w:lang w:val="en-US"/>
+        </w:rPr>
+        <w:t>reduce</w:t>
+      </w:r>
+      <w:proofErr w:type="gramEnd"/>
+      <w:r>
+        <w:rPr>
+          <w:i w:val="0"/>
+          <w:lang w:val="en-US"/>
+        </w:rPr>
+        <w:t xml:space="preserve"> overstocking</w:t>
       </w:r>
       <w:r>
         <w:rPr>
@@ -3719,7 +3837,23 @@
           <w:i w:val="0"/>
           <w:lang w:val="en-US"/>
         </w:rPr>
-        <w:t>Point-of-sale systems are out of the scope during this version.</w:t>
+        <w:t xml:space="preserve">Point-of-sale systems are out of </w:t>
+      </w:r>
+      <w:proofErr w:type="gramStart"/>
+      <w:r>
+        <w:rPr>
+          <w:i w:val="0"/>
+          <w:lang w:val="en-US"/>
+        </w:rPr>
+        <w:t>the scope</w:t>
+      </w:r>
+      <w:proofErr w:type="gramEnd"/>
+      <w:r>
+        <w:rPr>
+          <w:i w:val="0"/>
+          <w:lang w:val="en-US"/>
+        </w:rPr>
+        <w:t xml:space="preserve"> during this version.</w:t>
       </w:r>
     </w:p>
     <w:p>
@@ -3984,7 +4118,23 @@
           <w:i w:val="0"/>
           <w:lang w:val="en-US"/>
         </w:rPr>
-        <w:t xml:space="preserve"> overview and scope to understand the system's purpose and goals. Developers should proceed to the detailed requirements and use case sections for guidance on the system's architecture, functionality, and performance expectations.</w:t>
+        <w:t xml:space="preserve"> overview and scope to understand the system's purpose and goals. Developers should proceed </w:t>
+      </w:r>
+      <w:proofErr w:type="gramStart"/>
+      <w:r>
+        <w:rPr>
+          <w:i w:val="0"/>
+          <w:lang w:val="en-US"/>
+        </w:rPr>
+        <w:t>to</w:t>
+      </w:r>
+      <w:proofErr w:type="gramEnd"/>
+      <w:r>
+        <w:rPr>
+          <w:i w:val="0"/>
+          <w:lang w:val="en-US"/>
+        </w:rPr>
+        <w:t xml:space="preserve"> the detailed requirements and use case sections for guidance on the system's architecture, functionality, and performance expectations.</w:t>
       </w:r>
     </w:p>
     <w:p>
@@ -4197,7 +4347,25 @@
           <w:iCs w:val="0"/>
           <w:lang w:val="en-US"/>
         </w:rPr>
-        <w:t xml:space="preserve"> The technical team responsible for designing, building, and implementing the system based on the outlined specifications.</w:t>
+        <w:t xml:space="preserve"> The technical team </w:t>
+      </w:r>
+      <w:proofErr w:type="gramStart"/>
+      <w:r>
+        <w:rPr>
+          <w:i w:val="0"/>
+          <w:iCs w:val="0"/>
+          <w:lang w:val="en-US"/>
+        </w:rPr>
+        <w:t>responsible</w:t>
+      </w:r>
+      <w:proofErr w:type="gramEnd"/>
+      <w:r>
+        <w:rPr>
+          <w:i w:val="0"/>
+          <w:iCs w:val="0"/>
+          <w:lang w:val="en-US"/>
+        </w:rPr>
+        <w:t xml:space="preserve"> for designing, building, and implementing the system based on the outlined specifications.</w:t>
       </w:r>
     </w:p>
     <w:p>
@@ -4466,13 +4634,23 @@
         </w:rPr>
         <w:t xml:space="preserve"> </w:t>
       </w:r>
+      <w:proofErr w:type="spellStart"/>
       <w:r>
         <w:rPr>
           <w:bCs/>
           <w:i w:val="0"/>
           <w:lang w:val="en-US"/>
         </w:rPr>
-        <w:t>Roled-based access control</w:t>
+        <w:t>Roled</w:t>
+      </w:r>
+      <w:proofErr w:type="spellEnd"/>
+      <w:r>
+        <w:rPr>
+          <w:bCs/>
+          <w:i w:val="0"/>
+          <w:lang w:val="en-US"/>
+        </w:rPr>
+        <w:t>-based access control</w:t>
       </w:r>
       <w:r>
         <w:rPr>
@@ -4921,7 +5099,25 @@
           <w:iCs w:val="0"/>
           <w:lang w:val="en-US"/>
         </w:rPr>
-        <w:t>Currently, there are no references to any external documents.</w:t>
+        <w:t xml:space="preserve">Currently, there are no references </w:t>
+      </w:r>
+      <w:proofErr w:type="gramStart"/>
+      <w:r>
+        <w:rPr>
+          <w:i w:val="0"/>
+          <w:iCs w:val="0"/>
+          <w:lang w:val="en-US"/>
+        </w:rPr>
+        <w:t>to</w:t>
+      </w:r>
+      <w:proofErr w:type="gramEnd"/>
+      <w:r>
+        <w:rPr>
+          <w:i w:val="0"/>
+          <w:iCs w:val="0"/>
+          <w:lang w:val="en-US"/>
+        </w:rPr>
+        <w:t xml:space="preserve"> any external documents.</w:t>
       </w:r>
     </w:p>
     <w:p>
@@ -5438,7 +5634,27 @@
           <w:szCs w:val="22"/>
           <w:lang w:val="en-US"/>
         </w:rPr>
-        <w:t xml:space="preserve"> There are two level of user accounts to simplify operations: Operator (Employees), and Admin (Business Management).</w:t>
+        <w:t xml:space="preserve"> There are two </w:t>
+      </w:r>
+      <w:proofErr w:type="gramStart"/>
+      <w:r>
+        <w:rPr>
+          <w:rFonts w:ascii="Arial" w:eastAsia="Arial" w:hAnsi="Arial" w:cs="Arial"/>
+          <w:sz w:val="22"/>
+          <w:szCs w:val="22"/>
+          <w:lang w:val="en-US"/>
+        </w:rPr>
+        <w:t>level</w:t>
+      </w:r>
+      <w:proofErr w:type="gramEnd"/>
+      <w:r>
+        <w:rPr>
+          <w:rFonts w:ascii="Arial" w:eastAsia="Arial" w:hAnsi="Arial" w:cs="Arial"/>
+          <w:sz w:val="22"/>
+          <w:szCs w:val="22"/>
+          <w:lang w:val="en-US"/>
+        </w:rPr>
+        <w:t xml:space="preserve"> of user accounts to simplify operations: Operator (Employees), and Admin (Business Management).</w:t>
       </w:r>
     </w:p>
     <w:p>
@@ -6411,7 +6627,25 @@
           <w:iCs w:val="0"/>
           <w:lang w:val="en-US"/>
         </w:rPr>
-        <w:t>This section outlines key assumptions and dependencies that may impact the "Smart Inventory Purchases" system:</w:t>
+        <w:t xml:space="preserve">This section outlines key assumptions and dependencies that may </w:t>
+      </w:r>
+      <w:proofErr w:type="gramStart"/>
+      <w:r>
+        <w:rPr>
+          <w:i w:val="0"/>
+          <w:iCs w:val="0"/>
+          <w:lang w:val="en-US"/>
+        </w:rPr>
+        <w:t>impact</w:t>
+      </w:r>
+      <w:proofErr w:type="gramEnd"/>
+      <w:r>
+        <w:rPr>
+          <w:i w:val="0"/>
+          <w:iCs w:val="0"/>
+          <w:lang w:val="en-US"/>
+        </w:rPr>
+        <w:t xml:space="preserve"> the "Smart Inventory Purchases" system:</w:t>
       </w:r>
     </w:p>
     <w:p>
@@ -7812,7 +8046,23 @@
           <w:i w:val="0"/>
           <w:lang w:val="en-US"/>
         </w:rPr>
-        <w:t xml:space="preserve">The SIP system shall interact </w:t>
+        <w:t xml:space="preserve">The SIP </w:t>
+      </w:r>
+      <w:proofErr w:type="gramStart"/>
+      <w:r>
+        <w:rPr>
+          <w:i w:val="0"/>
+          <w:lang w:val="en-US"/>
+        </w:rPr>
+        <w:t>system shall</w:t>
+      </w:r>
+      <w:proofErr w:type="gramEnd"/>
+      <w:r>
+        <w:rPr>
+          <w:i w:val="0"/>
+          <w:lang w:val="en-US"/>
+        </w:rPr>
+        <w:t xml:space="preserve"> interact </w:t>
       </w:r>
       <w:r>
         <w:rPr>
@@ -8146,7 +8396,55 @@
           <w:szCs w:val="22"/>
           <w:lang w:val="en-US"/>
         </w:rPr>
-        <w:t>The system shall analyze the uploaded historical sales data and generate a recommendation document that includes suggested products and quantities. The recommendations shall be based on historical data trends and user preferences.</w:t>
+        <w:t xml:space="preserve">The system </w:t>
+      </w:r>
+      <w:proofErr w:type="gramStart"/>
+      <w:r>
+        <w:rPr>
+          <w:rFonts w:ascii="Arial" w:hAnsi="Arial" w:cs="Arial"/>
+          <w:b w:val="0"/>
+          <w:bCs w:val="0"/>
+          <w:sz w:val="22"/>
+          <w:szCs w:val="22"/>
+          <w:lang w:val="en-US"/>
+        </w:rPr>
+        <w:t>shall</w:t>
+      </w:r>
+      <w:proofErr w:type="gramEnd"/>
+      <w:r>
+        <w:rPr>
+          <w:rFonts w:ascii="Arial" w:hAnsi="Arial" w:cs="Arial"/>
+          <w:b w:val="0"/>
+          <w:bCs w:val="0"/>
+          <w:sz w:val="22"/>
+          <w:szCs w:val="22"/>
+          <w:lang w:val="en-US"/>
+        </w:rPr>
+        <w:t xml:space="preserve"> analyze the uploaded historical sales data and generate a recommendation document that includes suggested products and quantities. The recommendations </w:t>
+      </w:r>
+      <w:proofErr w:type="gramStart"/>
+      <w:r>
+        <w:rPr>
+          <w:rFonts w:ascii="Arial" w:hAnsi="Arial" w:cs="Arial"/>
+          <w:b w:val="0"/>
+          <w:bCs w:val="0"/>
+          <w:sz w:val="22"/>
+          <w:szCs w:val="22"/>
+          <w:lang w:val="en-US"/>
+        </w:rPr>
+        <w:t>shall</w:t>
+      </w:r>
+      <w:proofErr w:type="gramEnd"/>
+      <w:r>
+        <w:rPr>
+          <w:rFonts w:ascii="Arial" w:hAnsi="Arial" w:cs="Arial"/>
+          <w:b w:val="0"/>
+          <w:bCs w:val="0"/>
+          <w:sz w:val="22"/>
+          <w:szCs w:val="22"/>
+          <w:lang w:val="en-US"/>
+        </w:rPr>
+        <w:t xml:space="preserve"> be based on historical data trends and user preferences.</w:t>
       </w:r>
     </w:p>
     <w:p>
@@ -8194,7 +8492,31 @@
           <w:szCs w:val="22"/>
           <w:lang w:val="en-US"/>
         </w:rPr>
-        <w:t>The system shall provide users with an option to download the generated recommendation document in multiple formats (e.g., PDF, Excel). The system shall ensure that the download process is intuitive and confirms successful completion to the user.</w:t>
+        <w:t xml:space="preserve">The system </w:t>
+      </w:r>
+      <w:proofErr w:type="gramStart"/>
+      <w:r>
+        <w:rPr>
+          <w:rFonts w:ascii="Arial" w:hAnsi="Arial" w:cs="Arial"/>
+          <w:b w:val="0"/>
+          <w:bCs w:val="0"/>
+          <w:sz w:val="22"/>
+          <w:szCs w:val="22"/>
+          <w:lang w:val="en-US"/>
+        </w:rPr>
+        <w:t>shall</w:t>
+      </w:r>
+      <w:proofErr w:type="gramEnd"/>
+      <w:r>
+        <w:rPr>
+          <w:rFonts w:ascii="Arial" w:hAnsi="Arial" w:cs="Arial"/>
+          <w:b w:val="0"/>
+          <w:bCs w:val="0"/>
+          <w:sz w:val="22"/>
+          <w:szCs w:val="22"/>
+          <w:lang w:val="en-US"/>
+        </w:rPr>
+        <w:t xml:space="preserve"> provide users with an option to download the generated recommendation document in multiple formats (e.g., PDF, Excel). The system shall ensure that the download process is intuitive and confirms successful completion to the user.</w:t>
       </w:r>
     </w:p>
     <w:p>
@@ -8339,7 +8661,31 @@
           <w:szCs w:val="22"/>
           <w:lang w:val="en-US"/>
         </w:rPr>
-        <w:t>Admins shall have additional capabilities to manage user accounts, oversee system settings, and access comprehensive analytics.</w:t>
+        <w:t xml:space="preserve">Admins </w:t>
+      </w:r>
+      <w:proofErr w:type="gramStart"/>
+      <w:r>
+        <w:rPr>
+          <w:rFonts w:ascii="Arial" w:hAnsi="Arial" w:cs="Arial"/>
+          <w:b w:val="0"/>
+          <w:bCs w:val="0"/>
+          <w:sz w:val="22"/>
+          <w:szCs w:val="22"/>
+          <w:lang w:val="en-US"/>
+        </w:rPr>
+        <w:t>shall</w:t>
+      </w:r>
+      <w:proofErr w:type="gramEnd"/>
+      <w:r>
+        <w:rPr>
+          <w:rFonts w:ascii="Arial" w:hAnsi="Arial" w:cs="Arial"/>
+          <w:b w:val="0"/>
+          <w:bCs w:val="0"/>
+          <w:sz w:val="22"/>
+          <w:szCs w:val="22"/>
+          <w:lang w:val="en-US"/>
+        </w:rPr>
+        <w:t xml:space="preserve"> have additional capabilities to manage user accounts, oversee system settings, and access comprehensive analytics.</w:t>
       </w:r>
     </w:p>
     <w:p>
@@ -8451,7 +8797,29 @@
           <w:szCs w:val="22"/>
           <w:lang w:val="en-US"/>
         </w:rPr>
-        <w:t>The system shall require all users to authenticate using secure credentials (username and password) before accessing any features. Passwords must be stored using encryption to prevent unauthorized access.</w:t>
+        <w:t xml:space="preserve">The system </w:t>
+      </w:r>
+      <w:proofErr w:type="gramStart"/>
+      <w:r>
+        <w:rPr>
+          <w:rFonts w:ascii="Arial" w:hAnsi="Arial" w:cs="Arial"/>
+          <w:b w:val="0"/>
+          <w:sz w:val="22"/>
+          <w:szCs w:val="22"/>
+          <w:lang w:val="en-US"/>
+        </w:rPr>
+        <w:t>shall</w:t>
+      </w:r>
+      <w:proofErr w:type="gramEnd"/>
+      <w:r>
+        <w:rPr>
+          <w:rFonts w:ascii="Arial" w:hAnsi="Arial" w:cs="Arial"/>
+          <w:b w:val="0"/>
+          <w:sz w:val="22"/>
+          <w:szCs w:val="22"/>
+          <w:lang w:val="en-US"/>
+        </w:rPr>
+        <w:t xml:space="preserve"> require all users to authenticate using secure credentials (username and password) before accessing any features. Passwords must be stored using encryption to prevent unauthorized access.</w:t>
       </w:r>
     </w:p>
     <w:p>
@@ -8550,7 +8918,31 @@
           <w:szCs w:val="22"/>
           <w:lang w:val="en-US"/>
         </w:rPr>
-        <w:t>The system shall implement role-based access control (RBAC) to limit access to specific features based on user roles (e.g., administrator, manager, employee). Only authorized users shall have access to sensitive operations such as changing system configurations or accessing sales data.</w:t>
+        <w:t xml:space="preserve">The system </w:t>
+      </w:r>
+      <w:proofErr w:type="gramStart"/>
+      <w:r>
+        <w:rPr>
+          <w:rFonts w:ascii="Arial" w:hAnsi="Arial" w:cs="Arial"/>
+          <w:b w:val="0"/>
+          <w:bCs w:val="0"/>
+          <w:sz w:val="22"/>
+          <w:szCs w:val="22"/>
+          <w:lang w:val="en-US"/>
+        </w:rPr>
+        <w:t>shall</w:t>
+      </w:r>
+      <w:proofErr w:type="gramEnd"/>
+      <w:r>
+        <w:rPr>
+          <w:rFonts w:ascii="Arial" w:hAnsi="Arial" w:cs="Arial"/>
+          <w:b w:val="0"/>
+          <w:bCs w:val="0"/>
+          <w:sz w:val="22"/>
+          <w:szCs w:val="22"/>
+          <w:lang w:val="en-US"/>
+        </w:rPr>
+        <w:t xml:space="preserve"> implement role-based access control (RBAC) to limit access to specific features based on user roles (e.g., administrator, manager, employee). Only authorized users shall have access to sensitive operations such as changing system configurations or accessing sales data.</w:t>
       </w:r>
       <w:r>
         <w:rPr>
@@ -8696,7 +9088,17 @@
                 <w:szCs w:val="22"/>
                 <w:lang w:val="en-US" w:eastAsia="en-US" w:bidi="ar-SA"/>
               </w:rPr>
-              <w:t>Smart Inventory Purchases</w:t>
+              <w:t xml:space="preserve">Smart Inventory </w:t>
+            </w:r>
+            <w:proofErr w:type="gramStart"/>
+            <w:r>
+              <w:rPr>
+                <w:rFonts w:ascii="Arial" w:eastAsia="Calibri" w:hAnsi="Arial" w:cs="Arial"/>
+                <w:sz w:val="22"/>
+                <w:szCs w:val="22"/>
+                <w:lang w:val="en-US" w:eastAsia="en-US" w:bidi="ar-SA"/>
+              </w:rPr>
+              <w:t>Purchases</w:t>
             </w:r>
             <w:r>
               <w:rPr>
@@ -8716,6 +9118,7 @@
               </w:rPr>
               <w:t>.</w:t>
             </w:r>
+            <w:proofErr w:type="gramEnd"/>
           </w:p>
         </w:tc>
       </w:tr>
@@ -8778,16 +9181,36 @@
                 <w:szCs w:val="22"/>
                 <w:lang w:val="en-US" w:eastAsia="en-US" w:bidi="ar-SA"/>
               </w:rPr>
-              <w:t xml:space="preserve"> s</w:t>
-            </w:r>
-            <w:r>
-              <w:rPr>
-                <w:rFonts w:ascii="Arial" w:eastAsia="Calibri" w:hAnsi="Arial" w:cs="Arial"/>
-                <w:sz w:val="22"/>
-                <w:szCs w:val="22"/>
-                <w:lang w:val="en-US" w:eastAsia="en-US" w:bidi="ar-SA"/>
-              </w:rPr>
-              <w:t xml:space="preserve">ystem </w:t>
+              <w:t xml:space="preserve"> </w:t>
+            </w:r>
+            <w:proofErr w:type="gramStart"/>
+            <w:r>
+              <w:rPr>
+                <w:rFonts w:ascii="Arial" w:eastAsia="Calibri" w:hAnsi="Arial" w:cs="Arial"/>
+                <w:sz w:val="22"/>
+                <w:szCs w:val="22"/>
+                <w:lang w:val="en-US" w:eastAsia="en-US" w:bidi="ar-SA"/>
+              </w:rPr>
+              <w:t>s</w:t>
+            </w:r>
+            <w:r>
+              <w:rPr>
+                <w:rFonts w:ascii="Arial" w:eastAsia="Calibri" w:hAnsi="Arial" w:cs="Arial"/>
+                <w:sz w:val="22"/>
+                <w:szCs w:val="22"/>
+                <w:lang w:val="en-US" w:eastAsia="en-US" w:bidi="ar-SA"/>
+              </w:rPr>
+              <w:t>ystem</w:t>
+            </w:r>
+            <w:proofErr w:type="gramEnd"/>
+            <w:r>
+              <w:rPr>
+                <w:rFonts w:ascii="Arial" w:eastAsia="Calibri" w:hAnsi="Arial" w:cs="Arial"/>
+                <w:sz w:val="22"/>
+                <w:szCs w:val="22"/>
+                <w:lang w:val="en-US" w:eastAsia="en-US" w:bidi="ar-SA"/>
+              </w:rPr>
+              <w:t xml:space="preserve"> </w:t>
             </w:r>
             <w:r>
               <w:rPr>
@@ -8841,7 +9264,17 @@
                 <w:szCs w:val="22"/>
                 <w:lang w:val="en-US" w:eastAsia="en-US" w:bidi="ar-SA"/>
               </w:rPr>
-              <w:t>If data drift, send</w:t>
+              <w:t xml:space="preserve">If data drift, </w:t>
+            </w:r>
+            <w:proofErr w:type="gramStart"/>
+            <w:r>
+              <w:rPr>
+                <w:rFonts w:ascii="Arial" w:eastAsia="Calibri" w:hAnsi="Arial" w:cs="Arial"/>
+                <w:sz w:val="22"/>
+                <w:szCs w:val="22"/>
+                <w:lang w:val="en-US" w:eastAsia="en-US" w:bidi="ar-SA"/>
+              </w:rPr>
+              <w:t>send</w:t>
             </w:r>
             <w:r>
               <w:rPr>
@@ -8852,6 +9285,7 @@
               </w:rPr>
               <w:t>s</w:t>
             </w:r>
+            <w:proofErr w:type="gramEnd"/>
             <w:r>
               <w:rPr>
                 <w:rFonts w:ascii="Arial" w:eastAsia="Calibri" w:hAnsi="Arial" w:cs="Arial"/>
@@ -8980,38 +9414,23 @@
           <w:lang w:val="en-US"/>
         </w:rPr>
       </w:pPr>
-    </w:p>
-    <w:p>
-      <w:pPr>
-        <w:rPr>
-          <w:lang w:val="en-US"/>
-        </w:rPr>
-      </w:pPr>
-    </w:p>
-    <w:p>
-      <w:pPr>
-        <w:rPr>
-          <w:lang w:val="en-US"/>
-        </w:rPr>
-      </w:pPr>
-      <w:r>
-        <w:rPr>
-          <w:noProof/>
+      <w:r>
+        <w:rPr>
           <w:lang w:val="en-US"/>
         </w:rPr>
         <w:drawing>
-          <wp:anchor distT="0" distB="0" distL="114300" distR="114300" simplePos="0" relativeHeight="251668485" behindDoc="0" locked="0" layoutInCell="1" allowOverlap="1" wp14:anchorId="19D8DA9F" wp14:editId="516F418D">
+          <wp:anchor distT="0" distB="0" distL="114300" distR="114300" simplePos="0" relativeHeight="251668485" behindDoc="0" locked="0" layoutInCell="1" allowOverlap="1" wp14:anchorId="0DE6E583" wp14:editId="0ED19B9C">
             <wp:simplePos x="0" y="0"/>
             <wp:positionH relativeFrom="column">
-              <wp:posOffset>-3810</wp:posOffset>
+              <wp:posOffset>-165734</wp:posOffset>
             </wp:positionH>
             <wp:positionV relativeFrom="paragraph">
-              <wp:posOffset>98424</wp:posOffset>
+              <wp:posOffset>98425</wp:posOffset>
             </wp:positionV>
-            <wp:extent cx="4195604" cy="3057525"/>
+            <wp:extent cx="4155588" cy="3952875"/>
             <wp:effectExtent l="0" t="0" r="0" b="0"/>
             <wp:wrapNone/>
-            <wp:docPr id="1621189964" name="Picture 1" descr="A diagram of inventory purchase&#10;&#10;Description automatically generated"/>
+            <wp:docPr id="1156690631" name="Picture 1" descr="A diagram of inventory purchase&#10;&#10;Description automatically generated"/>
             <wp:cNvGraphicFramePr>
               <a:graphicFrameLocks xmlns:a="http://schemas.openxmlformats.org/drawingml/2006/main" noChangeAspect="1"/>
             </wp:cNvGraphicFramePr>
@@ -9019,7 +9438,7 @@
               <a:graphicData uri="http://schemas.openxmlformats.org/drawingml/2006/picture">
                 <pic:pic xmlns:pic="http://schemas.openxmlformats.org/drawingml/2006/picture">
                   <pic:nvPicPr>
-                    <pic:cNvPr id="1621189964" name="Picture 1" descr="A diagram of inventory purchase&#10;&#10;Description automatically generated"/>
+                    <pic:cNvPr id="1156690631" name="Picture 1" descr="A diagram of inventory purchase&#10;&#10;Description automatically generated"/>
                     <pic:cNvPicPr/>
                   </pic:nvPicPr>
                   <pic:blipFill>
@@ -9031,7 +9450,7 @@
                   <pic:spPr>
                     <a:xfrm>
                       <a:off x="0" y="0"/>
-                      <a:ext cx="4196460" cy="3058149"/>
+                      <a:ext cx="4159177" cy="3956289"/>
                     </a:xfrm>
                     <a:prstGeom prst="rect">
                       <a:avLst/>
@@ -9049,6 +9468,20 @@
           </wp:anchor>
         </w:drawing>
       </w:r>
+    </w:p>
+    <w:p>
+      <w:pPr>
+        <w:rPr>
+          <w:lang w:val="en-US"/>
+        </w:rPr>
+      </w:pPr>
+    </w:p>
+    <w:p>
+      <w:pPr>
+        <w:rPr>
+          <w:lang w:val="en-US"/>
+        </w:rPr>
+      </w:pPr>
     </w:p>
     <w:p>
       <w:pPr>
@@ -9247,6 +9680,38 @@
     <w:p>
       <w:pPr>
         <w:rPr>
+          <w:lang w:val="en-US"/>
+        </w:rPr>
+      </w:pPr>
+    </w:p>
+    <w:p>
+      <w:pPr>
+        <w:rPr>
+          <w:lang w:val="en-US"/>
+        </w:rPr>
+      </w:pPr>
+    </w:p>
+    <w:p>
+      <w:pPr>
+        <w:rPr>
+          <w:lang w:val="en-US"/>
+        </w:rPr>
+      </w:pPr>
+    </w:p>
+    <w:p>
+      <w:pPr>
+        <w:rPr>
+          <w:rFonts w:ascii="Arial" w:hAnsi="Arial" w:cs="Arial"/>
+          <w:noProof/>
+          <w:sz w:val="22"/>
+          <w:szCs w:val="22"/>
+          <w:lang w:val="en-US"/>
+        </w:rPr>
+      </w:pPr>
+    </w:p>
+    <w:p>
+      <w:pPr>
+        <w:rPr>
           <w:rFonts w:ascii="Arial" w:hAnsi="Arial" w:cs="Arial"/>
           <w:noProof/>
           <w:sz w:val="22"/>
@@ -9320,7 +9785,6 @@
         <w:rPr>
           <w:lang w:val="en-US"/>
         </w:rPr>
-        <w:lastRenderedPageBreak/>
         <w:t>Login</w:t>
       </w:r>
     </w:p>
@@ -10409,7 +10873,6 @@
         <w:rPr>
           <w:lang w:val="en-US"/>
         </w:rPr>
-        <w:lastRenderedPageBreak/>
         <w:t>Logout</w:t>
       </w:r>
     </w:p>
@@ -11492,7 +11955,6 @@
         <w:rPr>
           <w:lang w:val="en-US"/>
         </w:rPr>
-        <w:lastRenderedPageBreak/>
         <w:t>L</w:t>
       </w:r>
       <w:r>
@@ -11886,7 +12348,27 @@
                 <w:szCs w:val="22"/>
                 <w:lang w:val="en-US" w:eastAsia="en-US" w:bidi="ar-SA"/>
               </w:rPr>
-              <w:t xml:space="preserve"> data is uploaded and the system analyze</w:t>
+              <w:t xml:space="preserve"> data is </w:t>
+            </w:r>
+            <w:proofErr w:type="gramStart"/>
+            <w:r>
+              <w:rPr>
+                <w:rFonts w:ascii="Arial" w:eastAsia="Calibri" w:hAnsi="Arial" w:cs="Arial"/>
+                <w:sz w:val="22"/>
+                <w:szCs w:val="22"/>
+                <w:lang w:val="en-US" w:eastAsia="en-US" w:bidi="ar-SA"/>
+              </w:rPr>
+              <w:t>uploaded</w:t>
+            </w:r>
+            <w:proofErr w:type="gramEnd"/>
+            <w:r>
+              <w:rPr>
+                <w:rFonts w:ascii="Arial" w:eastAsia="Calibri" w:hAnsi="Arial" w:cs="Arial"/>
+                <w:sz w:val="22"/>
+                <w:szCs w:val="22"/>
+                <w:lang w:val="en-US" w:eastAsia="en-US" w:bidi="ar-SA"/>
+              </w:rPr>
+              <w:t xml:space="preserve"> and the system analyze</w:t>
             </w:r>
             <w:r>
               <w:rPr>
@@ -12264,7 +12746,27 @@
                 <w:szCs w:val="22"/>
                 <w:lang w:val="en-US" w:eastAsia="en-US" w:bidi="ar-SA"/>
               </w:rPr>
-              <w:t>can’t read the document or the format is not correct</w:t>
+              <w:t xml:space="preserve">can’t read the </w:t>
+            </w:r>
+            <w:proofErr w:type="gramStart"/>
+            <w:r>
+              <w:rPr>
+                <w:rFonts w:ascii="Arial" w:eastAsia="Calibri" w:hAnsi="Arial" w:cs="Arial"/>
+                <w:sz w:val="22"/>
+                <w:szCs w:val="22"/>
+                <w:lang w:val="en-US" w:eastAsia="en-US" w:bidi="ar-SA"/>
+              </w:rPr>
+              <w:t>document</w:t>
+            </w:r>
+            <w:proofErr w:type="gramEnd"/>
+            <w:r>
+              <w:rPr>
+                <w:rFonts w:ascii="Arial" w:eastAsia="Calibri" w:hAnsi="Arial" w:cs="Arial"/>
+                <w:sz w:val="22"/>
+                <w:szCs w:val="22"/>
+                <w:lang w:val="en-US" w:eastAsia="en-US" w:bidi="ar-SA"/>
+              </w:rPr>
+              <w:t xml:space="preserve"> or the format is not correct</w:t>
             </w:r>
           </w:p>
         </w:tc>
@@ -12632,14 +13134,27 @@
         <w:rPr>
           <w:lang w:val="en-US"/>
         </w:rPr>
-        <w:lastRenderedPageBreak/>
         <w:t>L</w:t>
       </w:r>
       <w:r>
         <w:rPr>
           <w:lang w:val="en-US"/>
         </w:rPr>
-        <w:t>oad data file from database.</w:t>
+        <w:t xml:space="preserve">oad data </w:t>
+      </w:r>
+      <w:proofErr w:type="gramStart"/>
+      <w:r>
+        <w:rPr>
+          <w:lang w:val="en-US"/>
+        </w:rPr>
+        <w:t>file</w:t>
+      </w:r>
+      <w:proofErr w:type="gramEnd"/>
+      <w:r>
+        <w:rPr>
+          <w:lang w:val="en-US"/>
+        </w:rPr>
+        <w:t xml:space="preserve"> from database.</w:t>
       </w:r>
     </w:p>
     <w:tbl>
@@ -13669,7 +14184,6 @@
         <w:rPr>
           <w:lang w:val="en-US"/>
         </w:rPr>
-        <w:lastRenderedPageBreak/>
         <w:t>List of recommended products to purchase.</w:t>
       </w:r>
     </w:p>
@@ -13992,7 +14506,27 @@
                 <w:szCs w:val="22"/>
                 <w:lang w:val="en-US" w:eastAsia="en-US" w:bidi="ar-SA"/>
               </w:rPr>
-              <w:t xml:space="preserve"> or the system already </w:t>
+              <w:t xml:space="preserve"> or the system </w:t>
+            </w:r>
+            <w:proofErr w:type="gramStart"/>
+            <w:r>
+              <w:rPr>
+                <w:rFonts w:ascii="Arial" w:eastAsia="Calibri" w:hAnsi="Arial" w:cs="Arial"/>
+                <w:sz w:val="22"/>
+                <w:szCs w:val="22"/>
+                <w:lang w:val="en-US" w:eastAsia="en-US" w:bidi="ar-SA"/>
+              </w:rPr>
+              <w:t>already</w:t>
+            </w:r>
+            <w:proofErr w:type="gramEnd"/>
+            <w:r>
+              <w:rPr>
+                <w:rFonts w:ascii="Arial" w:eastAsia="Calibri" w:hAnsi="Arial" w:cs="Arial"/>
+                <w:sz w:val="22"/>
+                <w:szCs w:val="22"/>
+                <w:lang w:val="en-US" w:eastAsia="en-US" w:bidi="ar-SA"/>
+              </w:rPr>
+              <w:t xml:space="preserve"> </w:t>
             </w:r>
             <w:r>
               <w:rPr>
@@ -14112,8 +14646,39 @@
                 <w:szCs w:val="22"/>
                 <w:lang w:val="en-US" w:eastAsia="en-US" w:bidi="ar-SA"/>
               </w:rPr>
-              <w:t xml:space="preserve"> product_id, product_name</w:t>
-            </w:r>
+              <w:t xml:space="preserve"> </w:t>
+            </w:r>
+            <w:proofErr w:type="spellStart"/>
+            <w:r>
+              <w:rPr>
+                <w:rFonts w:ascii="Arial" w:eastAsia="Calibri" w:hAnsi="Arial" w:cs="Arial"/>
+                <w:sz w:val="22"/>
+                <w:szCs w:val="22"/>
+                <w:lang w:val="en-US" w:eastAsia="en-US" w:bidi="ar-SA"/>
+              </w:rPr>
+              <w:t>product_id</w:t>
+            </w:r>
+            <w:proofErr w:type="spellEnd"/>
+            <w:r>
+              <w:rPr>
+                <w:rFonts w:ascii="Arial" w:eastAsia="Calibri" w:hAnsi="Arial" w:cs="Arial"/>
+                <w:sz w:val="22"/>
+                <w:szCs w:val="22"/>
+                <w:lang w:val="en-US" w:eastAsia="en-US" w:bidi="ar-SA"/>
+              </w:rPr>
+              <w:t xml:space="preserve">, </w:t>
+            </w:r>
+            <w:proofErr w:type="spellStart"/>
+            <w:r>
+              <w:rPr>
+                <w:rFonts w:ascii="Arial" w:eastAsia="Calibri" w:hAnsi="Arial" w:cs="Arial"/>
+                <w:sz w:val="22"/>
+                <w:szCs w:val="22"/>
+                <w:lang w:val="en-US" w:eastAsia="en-US" w:bidi="ar-SA"/>
+              </w:rPr>
+              <w:t>product_name</w:t>
+            </w:r>
+            <w:proofErr w:type="spellEnd"/>
             <w:r>
               <w:rPr>
                 <w:rFonts w:ascii="Arial" w:eastAsia="Calibri" w:hAnsi="Arial" w:cs="Arial"/>
@@ -14130,8 +14695,29 @@
                 <w:szCs w:val="22"/>
                 <w:lang w:val="en-US" w:eastAsia="en-US" w:bidi="ar-SA"/>
               </w:rPr>
-              <w:t xml:space="preserve"> recommended_qty, </w:t>
-            </w:r>
+              <w:t xml:space="preserve"> </w:t>
+            </w:r>
+            <w:proofErr w:type="spellStart"/>
+            <w:r>
+              <w:rPr>
+                <w:rFonts w:ascii="Arial" w:eastAsia="Calibri" w:hAnsi="Arial" w:cs="Arial"/>
+                <w:sz w:val="22"/>
+                <w:szCs w:val="22"/>
+                <w:lang w:val="en-US" w:eastAsia="en-US" w:bidi="ar-SA"/>
+              </w:rPr>
+              <w:t>recommended_qty</w:t>
+            </w:r>
+            <w:proofErr w:type="spellEnd"/>
+            <w:r>
+              <w:rPr>
+                <w:rFonts w:ascii="Arial" w:eastAsia="Calibri" w:hAnsi="Arial" w:cs="Arial"/>
+                <w:sz w:val="22"/>
+                <w:szCs w:val="22"/>
+                <w:lang w:val="en-US" w:eastAsia="en-US" w:bidi="ar-SA"/>
+              </w:rPr>
+              <w:t xml:space="preserve">, </w:t>
+            </w:r>
+            <w:proofErr w:type="spellStart"/>
             <w:r>
               <w:rPr>
                 <w:rFonts w:ascii="Arial" w:eastAsia="Calibri" w:hAnsi="Arial" w:cs="Arial"/>
@@ -14150,6 +14736,7 @@
               </w:rPr>
               <w:t>_in_inventory</w:t>
             </w:r>
+            <w:proofErr w:type="spellEnd"/>
             <w:r>
               <w:rPr>
                 <w:rFonts w:ascii="Arial" w:eastAsia="Calibri" w:hAnsi="Arial" w:cs="Arial"/>
@@ -14288,8 +14875,79 @@
                 <w:szCs w:val="22"/>
                 <w:lang w:val="en-US" w:eastAsia="en-US" w:bidi="ar-SA"/>
               </w:rPr>
-              <w:t>system drafts a csv document with product_id, product_name, recommended_qty, qty_in_inventory</w:t>
-            </w:r>
+              <w:t xml:space="preserve">system drafts a csv document with </w:t>
+            </w:r>
+            <w:proofErr w:type="spellStart"/>
+            <w:r>
+              <w:rPr>
+                <w:rFonts w:ascii="Arial" w:eastAsia="Calibri" w:hAnsi="Arial" w:cs="Arial"/>
+                <w:sz w:val="22"/>
+                <w:szCs w:val="22"/>
+                <w:lang w:val="en-US" w:eastAsia="en-US" w:bidi="ar-SA"/>
+              </w:rPr>
+              <w:t>product_id</w:t>
+            </w:r>
+            <w:proofErr w:type="spellEnd"/>
+            <w:r>
+              <w:rPr>
+                <w:rFonts w:ascii="Arial" w:eastAsia="Calibri" w:hAnsi="Arial" w:cs="Arial"/>
+                <w:sz w:val="22"/>
+                <w:szCs w:val="22"/>
+                <w:lang w:val="en-US" w:eastAsia="en-US" w:bidi="ar-SA"/>
+              </w:rPr>
+              <w:t xml:space="preserve">, </w:t>
+            </w:r>
+            <w:proofErr w:type="spellStart"/>
+            <w:r>
+              <w:rPr>
+                <w:rFonts w:ascii="Arial" w:eastAsia="Calibri" w:hAnsi="Arial" w:cs="Arial"/>
+                <w:sz w:val="22"/>
+                <w:szCs w:val="22"/>
+                <w:lang w:val="en-US" w:eastAsia="en-US" w:bidi="ar-SA"/>
+              </w:rPr>
+              <w:t>product_name</w:t>
+            </w:r>
+            <w:proofErr w:type="spellEnd"/>
+            <w:r>
+              <w:rPr>
+                <w:rFonts w:ascii="Arial" w:eastAsia="Calibri" w:hAnsi="Arial" w:cs="Arial"/>
+                <w:sz w:val="22"/>
+                <w:szCs w:val="22"/>
+                <w:lang w:val="en-US" w:eastAsia="en-US" w:bidi="ar-SA"/>
+              </w:rPr>
+              <w:t xml:space="preserve">, </w:t>
+            </w:r>
+            <w:proofErr w:type="spellStart"/>
+            <w:r>
+              <w:rPr>
+                <w:rFonts w:ascii="Arial" w:eastAsia="Calibri" w:hAnsi="Arial" w:cs="Arial"/>
+                <w:sz w:val="22"/>
+                <w:szCs w:val="22"/>
+                <w:lang w:val="en-US" w:eastAsia="en-US" w:bidi="ar-SA"/>
+              </w:rPr>
+              <w:t>recommended_qty</w:t>
+            </w:r>
+            <w:proofErr w:type="spellEnd"/>
+            <w:r>
+              <w:rPr>
+                <w:rFonts w:ascii="Arial" w:eastAsia="Calibri" w:hAnsi="Arial" w:cs="Arial"/>
+                <w:sz w:val="22"/>
+                <w:szCs w:val="22"/>
+                <w:lang w:val="en-US" w:eastAsia="en-US" w:bidi="ar-SA"/>
+              </w:rPr>
+              <w:t xml:space="preserve">, </w:t>
+            </w:r>
+            <w:proofErr w:type="spellStart"/>
+            <w:r>
+              <w:rPr>
+                <w:rFonts w:ascii="Arial" w:eastAsia="Calibri" w:hAnsi="Arial" w:cs="Arial"/>
+                <w:sz w:val="22"/>
+                <w:szCs w:val="22"/>
+                <w:lang w:val="en-US" w:eastAsia="en-US" w:bidi="ar-SA"/>
+              </w:rPr>
+              <w:t>qty_in_inventory</w:t>
+            </w:r>
+            <w:proofErr w:type="spellEnd"/>
             <w:r>
               <w:rPr>
                 <w:rFonts w:ascii="Arial" w:eastAsia="Calibri" w:hAnsi="Arial" w:cs="Arial"/>
@@ -14501,7 +15159,27 @@
                 <w:szCs w:val="22"/>
                 <w:lang w:val="en-US" w:eastAsia="en-US" w:bidi="ar-SA"/>
               </w:rPr>
-              <w:t>’t read the document or it doesn’t have enough information to give a proper response</w:t>
+              <w:t xml:space="preserve">’t read the </w:t>
+            </w:r>
+            <w:proofErr w:type="gramStart"/>
+            <w:r>
+              <w:rPr>
+                <w:rFonts w:ascii="Arial" w:eastAsia="Calibri" w:hAnsi="Arial" w:cs="Arial"/>
+                <w:sz w:val="22"/>
+                <w:szCs w:val="22"/>
+                <w:lang w:val="en-US" w:eastAsia="en-US" w:bidi="ar-SA"/>
+              </w:rPr>
+              <w:t>document</w:t>
+            </w:r>
+            <w:proofErr w:type="gramEnd"/>
+            <w:r>
+              <w:rPr>
+                <w:rFonts w:ascii="Arial" w:eastAsia="Calibri" w:hAnsi="Arial" w:cs="Arial"/>
+                <w:sz w:val="22"/>
+                <w:szCs w:val="22"/>
+                <w:lang w:val="en-US" w:eastAsia="en-US" w:bidi="ar-SA"/>
+              </w:rPr>
+              <w:t xml:space="preserve"> or it doesn’t have enough information to give a proper response</w:t>
             </w:r>
           </w:p>
         </w:tc>
@@ -14863,7 +15541,6 @@
         <w:rPr>
           <w:lang w:val="en-US"/>
         </w:rPr>
-        <w:lastRenderedPageBreak/>
         <w:t>System’s feedback.</w:t>
       </w:r>
     </w:p>
@@ -15878,7 +16555,6 @@
           <w:color w:val="FFFFFF"/>
           <w:lang w:val="en-US"/>
         </w:rPr>
-        <w:lastRenderedPageBreak/>
         <w:t>Other Non-functional Requirements</w:t>
       </w:r>
       <w:bookmarkEnd w:id="45"/>
@@ -16098,7 +16774,29 @@
           <w:szCs w:val="22"/>
           <w:lang w:val="en-US"/>
         </w:rPr>
-        <w:t xml:space="preserve"> The system shall generate purchase recommendations based on the analyzed data within a maximum of </w:t>
+        <w:t xml:space="preserve"> The system shall generate purchase recommendations based on the </w:t>
+      </w:r>
+      <w:proofErr w:type="gramStart"/>
+      <w:r>
+        <w:rPr>
+          <w:rFonts w:ascii="Arial" w:hAnsi="Arial" w:cs="Arial"/>
+          <w:b w:val="0"/>
+          <w:sz w:val="22"/>
+          <w:szCs w:val="22"/>
+          <w:lang w:val="en-US"/>
+        </w:rPr>
+        <w:t>analyzed data</w:t>
+      </w:r>
+      <w:proofErr w:type="gramEnd"/>
+      <w:r>
+        <w:rPr>
+          <w:rFonts w:ascii="Arial" w:hAnsi="Arial" w:cs="Arial"/>
+          <w:b w:val="0"/>
+          <w:sz w:val="22"/>
+          <w:szCs w:val="22"/>
+          <w:lang w:val="en-US"/>
+        </w:rPr>
+        <w:t xml:space="preserve"> within a maximum of </w:t>
       </w:r>
       <w:r>
         <w:rPr>
@@ -16238,7 +16936,29 @@
           <w:szCs w:val="22"/>
           <w:lang w:val="en-US"/>
         </w:rPr>
-        <w:t>: The ability to handle multiple users is crucial to avoid delays in collaborative work environments where several employees may be using the system simultaneously.</w:t>
+        <w:t xml:space="preserve">: The ability to handle multiple users is crucial to </w:t>
+      </w:r>
+      <w:proofErr w:type="gramStart"/>
+      <w:r>
+        <w:rPr>
+          <w:rFonts w:ascii="Arial" w:hAnsi="Arial" w:cs="Arial"/>
+          <w:b w:val="0"/>
+          <w:sz w:val="22"/>
+          <w:szCs w:val="22"/>
+          <w:lang w:val="en-US"/>
+        </w:rPr>
+        <w:t>avoid</w:t>
+      </w:r>
+      <w:proofErr w:type="gramEnd"/>
+      <w:r>
+        <w:rPr>
+          <w:rFonts w:ascii="Arial" w:hAnsi="Arial" w:cs="Arial"/>
+          <w:b w:val="0"/>
+          <w:sz w:val="22"/>
+          <w:szCs w:val="22"/>
+          <w:lang w:val="en-US"/>
+        </w:rPr>
+        <w:t xml:space="preserve"> delays in collaborative work environments where several employees may be using the system simultaneously.</w:t>
       </w:r>
     </w:p>
     <w:p>
@@ -16371,7 +17091,29 @@
           <w:szCs w:val="22"/>
           <w:lang w:val="en-US"/>
         </w:rPr>
-        <w:t>: In a retail environment, it is vital for data to be updated in real-time to ensure that inventory recommendations are accurate and reflect the current sales and inventory status.</w:t>
+        <w:t xml:space="preserve">: In a retail environment, it is vital for data to be updated in real-time to ensure that inventory recommendations are accurate and reflect </w:t>
+      </w:r>
+      <w:proofErr w:type="gramStart"/>
+      <w:r>
+        <w:rPr>
+          <w:rFonts w:ascii="Arial" w:hAnsi="Arial" w:cs="Arial"/>
+          <w:b w:val="0"/>
+          <w:sz w:val="22"/>
+          <w:szCs w:val="22"/>
+          <w:lang w:val="en-US"/>
+        </w:rPr>
+        <w:t>the current</w:t>
+      </w:r>
+      <w:proofErr w:type="gramEnd"/>
+      <w:r>
+        <w:rPr>
+          <w:rFonts w:ascii="Arial" w:hAnsi="Arial" w:cs="Arial"/>
+          <w:b w:val="0"/>
+          <w:sz w:val="22"/>
+          <w:szCs w:val="22"/>
+          <w:lang w:val="en-US"/>
+        </w:rPr>
+        <w:t xml:space="preserve"> sales and inventory status.</w:t>
       </w:r>
     </w:p>
     <w:p>
@@ -16523,6 +17265,7 @@
           <w:szCs w:val="24"/>
           <w:lang w:val="en-US"/>
         </w:rPr>
+        <w:lastRenderedPageBreak/>
         <w:t>Safety and Security Requirements</w:t>
       </w:r>
       <w:bookmarkEnd w:id="48"/>
@@ -16586,7 +17329,6 @@
           <w:rFonts w:ascii="Arial" w:hAnsi="Arial" w:cs="Arial"/>
           <w:lang w:val="en-US"/>
         </w:rPr>
-        <w:lastRenderedPageBreak/>
         <w:t>Safety Requirements</w:t>
       </w:r>
       <w:r>
@@ -16827,7 +17569,27 @@
           <w:i w:val="0"/>
           <w:lang w:val="en-US"/>
         </w:rPr>
-        <w:t xml:space="preserve"> The system shall require all users to authenticate using secure credentials (username and password) before accessing any features. Passwords must be stored using encryption to prevent unauthorized access.</w:t>
+        <w:t xml:space="preserve"> The system </w:t>
+      </w:r>
+      <w:proofErr w:type="gramStart"/>
+      <w:r>
+        <w:rPr>
+          <w:rFonts w:ascii="Arial" w:hAnsi="Arial" w:cs="Arial"/>
+          <w:b w:val="0"/>
+          <w:i w:val="0"/>
+          <w:lang w:val="en-US"/>
+        </w:rPr>
+        <w:t>shall</w:t>
+      </w:r>
+      <w:proofErr w:type="gramEnd"/>
+      <w:r>
+        <w:rPr>
+          <w:rFonts w:ascii="Arial" w:hAnsi="Arial" w:cs="Arial"/>
+          <w:b w:val="0"/>
+          <w:i w:val="0"/>
+          <w:lang w:val="en-US"/>
+        </w:rPr>
+        <w:t xml:space="preserve"> require all users to authenticate using secure credentials (username and password) before accessing any features. Passwords must be stored using encryption to prevent unauthorized access.</w:t>
       </w:r>
     </w:p>
     <w:p>
@@ -16982,7 +17744,27 @@
           <w:i w:val="0"/>
           <w:lang w:val="en-US"/>
         </w:rPr>
-        <w:t>The system shall implement role-based access control (RBAC) to limit access to specific features based on user roles (e.g., administrator, manager, employee). Only authorized users shall have access to sensitive operations such as changing system configurations or accessing sales data.</w:t>
+        <w:t xml:space="preserve">The system </w:t>
+      </w:r>
+      <w:proofErr w:type="gramStart"/>
+      <w:r>
+        <w:rPr>
+          <w:rFonts w:ascii="Arial" w:hAnsi="Arial" w:cs="Arial"/>
+          <w:b w:val="0"/>
+          <w:i w:val="0"/>
+          <w:lang w:val="en-US"/>
+        </w:rPr>
+        <w:t>shall</w:t>
+      </w:r>
+      <w:proofErr w:type="gramEnd"/>
+      <w:r>
+        <w:rPr>
+          <w:rFonts w:ascii="Arial" w:hAnsi="Arial" w:cs="Arial"/>
+          <w:b w:val="0"/>
+          <w:i w:val="0"/>
+          <w:lang w:val="en-US"/>
+        </w:rPr>
+        <w:t xml:space="preserve"> implement role-based access control (RBAC) to limit access to specific features based on user roles (e.g., administrator, manager, employee). Only authorized users shall have access to sensitive operations such as changing system configurations or accessing sales data.</w:t>
       </w:r>
     </w:p>
     <w:p>
@@ -17133,6 +17915,7 @@
           <w:i w:val="0"/>
           <w:lang w:val="en-US"/>
         </w:rPr>
+        <w:lastRenderedPageBreak/>
         <w:t>Logging and Monitoring</w:t>
       </w:r>
       <w:r>
@@ -17244,17 +18027,7 @@
           <w:i w:val="0"/>
           <w:lang w:val="en-US"/>
         </w:rPr>
-        <w:t xml:space="preserve">The system shall comply with applicable data protection regulations, such as GDPR or local privacy laws, to ensure the confidentiality and integrity of </w:t>
-      </w:r>
-      <w:r>
-        <w:rPr>
-          <w:rFonts w:ascii="Arial" w:hAnsi="Arial" w:cs="Arial"/>
-          <w:b w:val="0"/>
-          <w:i w:val="0"/>
-          <w:lang w:val="en-US"/>
-        </w:rPr>
-        <w:lastRenderedPageBreak/>
-        <w:t>customer and business data. Personal information shall not be stored longer than necessary and must be anonymized or deleted when no longer required.</w:t>
+        <w:t>The system shall comply with applicable data protection regulations, such as GDPR or local privacy laws, to ensure the confidentiality and integrity of customer and business data. Personal information shall not be stored longer than necessary and must be anonymized or deleted when no longer required.</w:t>
       </w:r>
     </w:p>
     <w:p>
@@ -17671,7 +18444,23 @@
           <w:i w:val="0"/>
           <w:lang w:val="en-US" w:eastAsia="en-US"/>
         </w:rPr>
-        <w:t>The system shall have a modular design, allowing components to be updated or replaced independently without affecting other parts of the system.</w:t>
+        <w:t xml:space="preserve">The system </w:t>
+      </w:r>
+      <w:proofErr w:type="gramStart"/>
+      <w:r>
+        <w:rPr>
+          <w:i w:val="0"/>
+          <w:lang w:val="en-US" w:eastAsia="en-US"/>
+        </w:rPr>
+        <w:t>shall</w:t>
+      </w:r>
+      <w:proofErr w:type="gramEnd"/>
+      <w:r>
+        <w:rPr>
+          <w:i w:val="0"/>
+          <w:lang w:val="en-US" w:eastAsia="en-US"/>
+        </w:rPr>
+        <w:t xml:space="preserve"> have a modular design, allowing components to be updated or replaced independently without affecting other parts of the system.</w:t>
       </w:r>
     </w:p>
     <w:p>
@@ -17702,7 +18491,23 @@
           <w:i w:val="0"/>
           <w:lang w:val="en-US" w:eastAsia="en-US"/>
         </w:rPr>
-        <w:t>The system code shall be properly documented and follow defined coding standards</w:t>
+        <w:t xml:space="preserve">The system code </w:t>
+      </w:r>
+      <w:proofErr w:type="gramStart"/>
+      <w:r>
+        <w:rPr>
+          <w:i w:val="0"/>
+          <w:lang w:val="en-US" w:eastAsia="en-US"/>
+        </w:rPr>
+        <w:t>shall</w:t>
+      </w:r>
+      <w:proofErr w:type="gramEnd"/>
+      <w:r>
+        <w:rPr>
+          <w:i w:val="0"/>
+          <w:lang w:val="en-US" w:eastAsia="en-US"/>
+        </w:rPr>
+        <w:t xml:space="preserve"> be properly documented and follow defined coding standards</w:t>
       </w:r>
       <w:r>
         <w:rPr>
@@ -17774,7 +18579,40 @@
           <w:i w:val="0"/>
           <w:lang w:val="en-US" w:eastAsia="en-US"/>
         </w:rPr>
-        <w:t>How it will be achieved: Version control (e.g., Git) and code reviews will ensure that any changes to the system are controlled and can be reverted if necessary. Additionally, a microservices-based architecture will be employed, allowing for specific parts of the system to be modified without needing to shut down the entire application.</w:t>
+        <w:lastRenderedPageBreak/>
+        <w:t xml:space="preserve">How it will be achieved: Version control (e.g., Git) and code reviews will ensure that any changes to the system are </w:t>
+      </w:r>
+      <w:proofErr w:type="gramStart"/>
+      <w:r>
+        <w:rPr>
+          <w:i w:val="0"/>
+          <w:lang w:val="en-US" w:eastAsia="en-US"/>
+        </w:rPr>
+        <w:t>controlled</w:t>
+      </w:r>
+      <w:proofErr w:type="gramEnd"/>
+      <w:r>
+        <w:rPr>
+          <w:i w:val="0"/>
+          <w:lang w:val="en-US" w:eastAsia="en-US"/>
+        </w:rPr>
+        <w:t xml:space="preserve"> and can be reverted if necessary. Additionally, </w:t>
+      </w:r>
+      <w:proofErr w:type="gramStart"/>
+      <w:r>
+        <w:rPr>
+          <w:i w:val="0"/>
+          <w:lang w:val="en-US" w:eastAsia="en-US"/>
+        </w:rPr>
+        <w:t>a microservices</w:t>
+      </w:r>
+      <w:proofErr w:type="gramEnd"/>
+      <w:r>
+        <w:rPr>
+          <w:i w:val="0"/>
+          <w:lang w:val="en-US" w:eastAsia="en-US"/>
+        </w:rPr>
+        <w:t>-based architecture will be employed, allowing for specific parts of the system to be modified without needing to shut down the entire application.</w:t>
       </w:r>
     </w:p>
     <w:p>
@@ -18288,6 +19126,7 @@
           <w:i w:val="0"/>
           <w:lang w:val="en-US" w:eastAsia="en-US"/>
         </w:rPr>
+        <w:lastRenderedPageBreak/>
         <w:t>Integrations shall be tested to ensure that the exchanged data remains consistent and secure during transfer.</w:t>
       </w:r>
     </w:p>
@@ -18344,7 +19183,6 @@
           <w:color w:val="FFFFFF"/>
           <w:lang w:val="en-US"/>
         </w:rPr>
-        <w:lastRenderedPageBreak/>
         <w:t>Other Requirements</w:t>
       </w:r>
       <w:bookmarkEnd w:id="55"/>
@@ -18849,6 +19687,7 @@
           <w:i w:val="0"/>
           <w:lang w:val="en-US"/>
         </w:rPr>
+        <w:lastRenderedPageBreak/>
         <w:t>Standard API compatibility:</w:t>
       </w:r>
       <w:r>
@@ -18950,7 +19789,6 @@
           <w:color w:val="FFFFFF"/>
           <w:lang w:val="en-US"/>
         </w:rPr>
-        <w:lastRenderedPageBreak/>
         <w:t>Appendix A – Data Dictionary</w:t>
       </w:r>
       <w:bookmarkEnd w:id="60"/>
@@ -19030,7 +19868,27 @@
           <w:szCs w:val="22"/>
           <w:lang w:val="en-US"/>
         </w:rPr>
-        <w:t>Output-Input Relationship. The system shall ensure that generated outputs accurately reflect the input data provided by the user.</w:t>
+        <w:t xml:space="preserve">Output-Input Relationship. The system shall ensure that generated </w:t>
+      </w:r>
+      <w:proofErr w:type="gramStart"/>
+      <w:r>
+        <w:rPr>
+          <w:rFonts w:ascii="Arial" w:hAnsi="Arial" w:cs="Arial"/>
+          <w:sz w:val="22"/>
+          <w:szCs w:val="22"/>
+          <w:lang w:val="en-US"/>
+        </w:rPr>
+        <w:t>outputs accurately reflect</w:t>
+      </w:r>
+      <w:proofErr w:type="gramEnd"/>
+      <w:r>
+        <w:rPr>
+          <w:rFonts w:ascii="Arial" w:hAnsi="Arial" w:cs="Arial"/>
+          <w:sz w:val="22"/>
+          <w:szCs w:val="22"/>
+          <w:lang w:val="en-US"/>
+        </w:rPr>
+        <w:t xml:space="preserve"> the input data provided by the user.</w:t>
       </w:r>
     </w:p>
     <w:p>
@@ -19351,7 +20209,6 @@
           <w:color w:val="FFFFFF"/>
           <w:lang w:val="en-US"/>
         </w:rPr>
-        <w:lastRenderedPageBreak/>
         <w:t>Appendix B</w:t>
       </w:r>
       <w:bookmarkEnd w:id="59"/>
@@ -19894,7 +20751,21 @@
       <w:rPr>
         <w:lang w:val="en-US"/>
       </w:rPr>
-      <w:t xml:space="preserve">Inventory Purchases (SIP)                                    </w:t>
+      <w:t>Inventory Purchases (</w:t>
+    </w:r>
+    <w:proofErr w:type="gramStart"/>
+    <w:r>
+      <w:rPr>
+        <w:lang w:val="en-US"/>
+      </w:rPr>
+      <w:t xml:space="preserve">SIP)   </w:t>
+    </w:r>
+    <w:proofErr w:type="gramEnd"/>
+    <w:r>
+      <w:rPr>
+        <w:lang w:val="en-US"/>
+      </w:rPr>
+      <w:t xml:space="preserve">                                 </w:t>
     </w:r>
     <w:r>
       <w:rPr>
@@ -19930,8 +20801,16 @@
       <w:rPr>
         <w:lang w:val="en-US"/>
       </w:rPr>
-      <w:t>iii</w:t>
+      <w:t>ii</w:t>
     </w:r>
+    <w:proofErr w:type="spellStart"/>
+    <w:r>
+      <w:rPr>
+        <w:lang w:val="en-US"/>
+      </w:rPr>
+      <w:t>i</w:t>
+    </w:r>
+    <w:proofErr w:type="spellEnd"/>
     <w:r>
       <w:fldChar w:fldCharType="end"/>
     </w:r>
@@ -20041,7 +20920,21 @@
       <w:rPr>
         <w:lang w:val="en-US"/>
       </w:rPr>
-      <w:t xml:space="preserve">Smart Inventory Purchases (SIP)                                                   </w:t>
+      <w:t>Smart Inventory Purchases (</w:t>
+    </w:r>
+    <w:proofErr w:type="gramStart"/>
+    <w:r>
+      <w:rPr>
+        <w:lang w:val="en-US"/>
+      </w:rPr>
+      <w:t xml:space="preserve">SIP)   </w:t>
+    </w:r>
+    <w:proofErr w:type="gramEnd"/>
+    <w:r>
+      <w:rPr>
+        <w:lang w:val="en-US"/>
+      </w:rPr>
+      <w:t xml:space="preserve">                                                </w:t>
     </w:r>
     <w:r>
       <w:rPr>
@@ -24510,6 +25403,18 @@
 </file>
 
 <file path=customXml/item1.xml><?xml version="1.0" encoding="utf-8"?>
+<b:Sources xmlns:b="http://schemas.openxmlformats.org/officeDocument/2006/bibliography" xmlns="http://schemas.openxmlformats.org/officeDocument/2006/bibliography" SelectedStyle="\APASixthEditionOfficeOnline.xsl" StyleName="APA" Version="6"/>
+</file>
+
+<file path=customXml/item2.xml><?xml version="1.0" encoding="utf-8"?>
+<p:properties xmlns:p="http://schemas.microsoft.com/office/2006/metadata/properties" xmlns:xsi="http://www.w3.org/2001/XMLSchema-instance" xmlns:pc="http://schemas.microsoft.com/office/infopath/2007/PartnerControls">
+  <documentManagement>
+    <_activity xmlns="62e26b11-6c01-4026-9c9c-e3090df592a6" xsi:nil="true"/>
+  </documentManagement>
+</p:properties>
+</file>
+
+<file path=customXml/item3.xml><?xml version="1.0" encoding="utf-8"?>
 <ct:contentTypeSchema xmlns:ct="http://schemas.microsoft.com/office/2006/metadata/contentType" xmlns:ma="http://schemas.microsoft.com/office/2006/metadata/properties/metaAttributes" ct:_="" ma:_="" ma:contentTypeName="Document" ma:contentTypeID="0x01010053C74B1D164F7C40B50310AB99CA54A0" ma:contentTypeVersion="16" ma:contentTypeDescription="Create a new document." ma:contentTypeScope="" ma:versionID="89468e650a646b156fa7436c5b620b58">
   <xsd:schema xmlns:xsd="http://www.w3.org/2001/XMLSchema" xmlns:xs="http://www.w3.org/2001/XMLSchema" xmlns:p="http://schemas.microsoft.com/office/2006/metadata/properties" xmlns:ns3="62e26b11-6c01-4026-9c9c-e3090df592a6" xmlns:ns4="0c112a1e-ef08-4d20-a275-8e78f74c6301" targetNamespace="http://schemas.microsoft.com/office/2006/metadata/properties" ma:root="true" ma:fieldsID="a94c9b98bd4ed7fb9e8ae0c2c3a8717e" ns3:_="" ns4:_="">
     <xsd:import namespace="62e26b11-6c01-4026-9c9c-e3090df592a6"/>
@@ -24750,18 +25655,6 @@
 </ct:contentTypeSchema>
 </file>
 
-<file path=customXml/item2.xml><?xml version="1.0" encoding="utf-8"?>
-<p:properties xmlns:p="http://schemas.microsoft.com/office/2006/metadata/properties" xmlns:xsi="http://www.w3.org/2001/XMLSchema-instance" xmlns:pc="http://schemas.microsoft.com/office/infopath/2007/PartnerControls">
-  <documentManagement>
-    <_activity xmlns="62e26b11-6c01-4026-9c9c-e3090df592a6" xsi:nil="true"/>
-  </documentManagement>
-</p:properties>
-</file>
-
-<file path=customXml/item3.xml><?xml version="1.0" encoding="utf-8"?>
-<b:Sources xmlns:b="http://schemas.openxmlformats.org/officeDocument/2006/bibliography" xmlns="http://schemas.openxmlformats.org/officeDocument/2006/bibliography" SelectedStyle="\APASixthEditionOfficeOnline.xsl" StyleName="APA" Version="6"/>
-</file>
-
 <file path=customXml/item4.xml><?xml version="1.0" encoding="utf-8"?>
 <?mso-contentType ?>
 <FormTemplates xmlns="http://schemas.microsoft.com/sharepoint/v3/contenttype/forms">
@@ -24772,6 +25665,24 @@
 </file>
 
 <file path=customXml/itemProps1.xml><?xml version="1.0" encoding="utf-8"?>
+<ds:datastoreItem xmlns:ds="http://schemas.openxmlformats.org/officeDocument/2006/customXml" ds:itemID="{81DADA4D-1281-442C-8C5C-51DE78F42DAD}">
+  <ds:schemaRefs>
+    <ds:schemaRef ds:uri="http://schemas.openxmlformats.org/officeDocument/2006/bibliography"/>
+  </ds:schemaRefs>
+</ds:datastoreItem>
+</file>
+
+<file path=customXml/itemProps2.xml><?xml version="1.0" encoding="utf-8"?>
+<ds:datastoreItem xmlns:ds="http://schemas.openxmlformats.org/officeDocument/2006/customXml" ds:itemID="{8875DA47-CC5C-427D-A59F-41AAB8A6D1B7}">
+  <ds:schemaRefs>
+    <ds:schemaRef ds:uri="http://schemas.microsoft.com/office/2006/metadata/properties"/>
+    <ds:schemaRef ds:uri="http://schemas.microsoft.com/office/infopath/2007/PartnerControls"/>
+    <ds:schemaRef ds:uri="62e26b11-6c01-4026-9c9c-e3090df592a6"/>
+  </ds:schemaRefs>
+</ds:datastoreItem>
+</file>
+
+<file path=customXml/itemProps3.xml><?xml version="1.0" encoding="utf-8"?>
 <ds:datastoreItem xmlns:ds="http://schemas.openxmlformats.org/officeDocument/2006/customXml" ds:itemID="{9FA5541B-B54F-4C04-951C-F96FD35B78EA}">
   <ds:schemaRefs>
     <ds:schemaRef ds:uri="http://schemas.microsoft.com/office/2006/metadata/contentType"/>
@@ -24790,31 +25701,6 @@
 </ds:datastoreItem>
 </file>
 
-<file path=customXml/itemProps2.xml><?xml version="1.0" encoding="utf-8"?>
-<ds:datastoreItem xmlns:ds="http://schemas.openxmlformats.org/officeDocument/2006/customXml" ds:itemID="{8875DA47-CC5C-427D-A59F-41AAB8A6D1B7}">
-  <ds:schemaRefs>
-    <ds:schemaRef ds:uri="62e26b11-6c01-4026-9c9c-e3090df592a6"/>
-    <ds:schemaRef ds:uri="http://purl.org/dc/dcmitype/"/>
-    <ds:schemaRef ds:uri="http://schemas.microsoft.com/office/2006/metadata/properties"/>
-    <ds:schemaRef ds:uri="http://purl.org/dc/elements/1.1/"/>
-    <ds:schemaRef ds:uri="http://purl.org/dc/terms/"/>
-    <ds:schemaRef ds:uri="http://schemas.microsoft.com/office/2006/documentManagement/types"/>
-    <ds:schemaRef ds:uri="http://schemas.microsoft.com/office/infopath/2007/PartnerControls"/>
-    <ds:schemaRef ds:uri="http://schemas.openxmlformats.org/package/2006/metadata/core-properties"/>
-    <ds:schemaRef ds:uri="0c112a1e-ef08-4d20-a275-8e78f74c6301"/>
-    <ds:schemaRef ds:uri="http://www.w3.org/XML/1998/namespace"/>
-  </ds:schemaRefs>
-</ds:datastoreItem>
-</file>
-
-<file path=customXml/itemProps3.xml><?xml version="1.0" encoding="utf-8"?>
-<ds:datastoreItem xmlns:ds="http://schemas.openxmlformats.org/officeDocument/2006/customXml" ds:itemID="{81DADA4D-1281-442C-8C5C-51DE78F42DAD}">
-  <ds:schemaRefs>
-    <ds:schemaRef ds:uri="http://schemas.openxmlformats.org/officeDocument/2006/bibliography"/>
-  </ds:schemaRefs>
-</ds:datastoreItem>
-</file>
-
 <file path=customXml/itemProps4.xml><?xml version="1.0" encoding="utf-8"?>
 <ds:datastoreItem xmlns:ds="http://schemas.openxmlformats.org/officeDocument/2006/customXml" ds:itemID="{B16E750F-2B34-4743-ABF0-C8AF0D2C1A69}">
   <ds:schemaRefs>

</xml_diff>